<commit_message>
Aggiunto parsing di argomenti definiti da linea di comando.
</commit_message>
<xml_diff>
--- a/TS2020KMLtoCSVConverter project documentation.docx
+++ b/TS2020KMLtoCSVConverter project documentation.docx
@@ -281,7 +281,7 @@
                     <w:sz w:val="28"/>
                     <w:szCs w:val="28"/>
                   </w:rPr>
-                  <w:t>23 settembre 2020</w:t>
+                  <w:t>29 settembre 2020</w:t>
                 </w:r>
                 <w:r>
                   <w:rPr>
@@ -1440,23 +1440,7 @@
         <w:jc w:val="both"/>
       </w:pPr>
       <w:r>
-        <w:t xml:space="preserve">Scrivere un programma informatico capace di trasformare uno o più files di markers geografici in formato kml (estensione del formato di files proprietario di Google e utilizzato per importare ed esportare i dati geografici da Google Maps e Google Earth Pro) in uno o più files in formato </w:t>
-      </w:r>
-      <w:proofErr w:type="spellStart"/>
-      <w:r>
-        <w:t>csv</w:t>
-      </w:r>
-      <w:proofErr w:type="spellEnd"/>
-      <w:r>
-        <w:t xml:space="preserve"> utilizzabili successivamente con il </w:t>
-      </w:r>
-      <w:proofErr w:type="spellStart"/>
-      <w:r>
-        <w:t>blueprint</w:t>
-      </w:r>
-      <w:proofErr w:type="spellEnd"/>
-      <w:r>
-        <w:t xml:space="preserve"> editor di Railworks Train Simulator 2020 (RWTS2020 o TS2020).</w:t>
+        <w:t>Scrivere un programma informatico capace di trasformare uno o più files di markers geografici in formato kml (estensione del formato di files proprietario di Google e utilizzato per importare ed esportare i dati geografici da Google Maps e Google Earth Pro) in uno o più files in formato csv utilizzabili successivamente con il blueprint editor di Railworks Train Simulator 2020 (RWTS2020 o TS2020).</w:t>
       </w:r>
     </w:p>
     <w:p>
@@ -1494,15 +1478,7 @@
         <w:jc w:val="both"/>
       </w:pPr>
       <w:r>
-        <w:t>Versione 0: C# (C-</w:t>
-      </w:r>
-      <w:proofErr w:type="spellStart"/>
-      <w:r>
-        <w:t>sharp</w:t>
-      </w:r>
-      <w:proofErr w:type="spellEnd"/>
-      <w:r>
-        <w:t>).</w:t>
+        <w:t>Versione 0: C# (C-sharp).</w:t>
       </w:r>
     </w:p>
     <w:p>
@@ -1560,13 +1536,8 @@
         <w:t xml:space="preserve"> ho riportato qui solo quelle parti </w:t>
       </w:r>
       <w:r>
-        <w:t xml:space="preserve">di tale struttura che sono d’interesse per il progetto </w:t>
-      </w:r>
-      <w:proofErr w:type="spellStart"/>
-      <w:r>
-        <w:t>KMLToCSVConverter</w:t>
-      </w:r>
-      <w:proofErr w:type="spellEnd"/>
+        <w:t>di tale struttura che sono d’interesse per il progetto KMLToCSVConverter</w:t>
+      </w:r>
       <w:r>
         <w:t>, tralasciando di analizzarla completamente. La motivazione di tale scelta è che un tipico file kml contiene molti elementi che, pur essendo necessari a Google Earth Pro (che li genera e deve essere in grado di interpretarli correttamente) non sono in alcun modo utili agli scopi che tale progetto si pone.</w:t>
       </w:r>
@@ -1577,45 +1548,16 @@
       </w:pPr>
       <w:bookmarkStart w:id="8" w:name="_Toc51753508"/>
       <w:r>
-        <w:t xml:space="preserve">Xml </w:t>
-      </w:r>
-      <w:proofErr w:type="spellStart"/>
-      <w:r>
-        <w:t>Namespaces</w:t>
+        <w:t>Xml Namespaces</w:t>
       </w:r>
       <w:bookmarkEnd w:id="8"/>
-      <w:proofErr w:type="spellEnd"/>
     </w:p>
     <w:p>
       <w:pPr>
         <w:jc w:val="both"/>
       </w:pPr>
       <w:r>
-        <w:t xml:space="preserve">Lo schema di questa struttura sarà utilizzato per estrarre dal file in esame in valore del </w:t>
-      </w:r>
-      <w:proofErr w:type="spellStart"/>
-      <w:r>
-        <w:t>namespace</w:t>
-      </w:r>
-      <w:proofErr w:type="spellEnd"/>
-      <w:r>
-        <w:t xml:space="preserve"> “</w:t>
-      </w:r>
-      <w:proofErr w:type="spellStart"/>
-      <w:r>
-        <w:t>xlmns</w:t>
-      </w:r>
-      <w:proofErr w:type="spellEnd"/>
-      <w:r>
-        <w:t xml:space="preserve">”, il </w:t>
-      </w:r>
-      <w:proofErr w:type="spellStart"/>
-      <w:r>
-        <w:t>namespace</w:t>
-      </w:r>
-      <w:proofErr w:type="spellEnd"/>
-      <w:r>
-        <w:t xml:space="preserve"> cui appartengono gli elementi di nostro successivo interesse.</w:t>
+        <w:t>Lo schema di questa struttura sarà utilizzato per estrarre dal file in esame in valore del namespace “xlmns”, il namespace cui appartengono gli elementi di nostro successivo interesse.</w:t>
       </w:r>
     </w:p>
     <w:p>
@@ -1641,23 +1583,7 @@
         <w:jc w:val="both"/>
       </w:pPr>
       <w:r>
-        <w:t xml:space="preserve">ATTRIBUTO: un singolo </w:t>
-      </w:r>
-      <w:proofErr w:type="spellStart"/>
-      <w:r>
-        <w:t>namespace</w:t>
-      </w:r>
-      <w:proofErr w:type="spellEnd"/>
-      <w:r>
-        <w:t xml:space="preserve"> xml di nome “</w:t>
-      </w:r>
-      <w:proofErr w:type="spellStart"/>
-      <w:r>
-        <w:t>xmlns</w:t>
-      </w:r>
-      <w:proofErr w:type="spellEnd"/>
-      <w:r>
-        <w:t>”</w:t>
+        <w:t>ATTRIBUTO: un singolo namespace xml di nome “xmlns”</w:t>
       </w:r>
       <w:r>
         <w:t>.</w:t>
@@ -1678,15 +1604,7 @@
         <w:jc w:val="both"/>
       </w:pPr>
       <w:r>
-        <w:t xml:space="preserve">Questo schema di struttura contiene gli elementi dell’albero di file kml da percorrere, a partire dalla radice del documento kml, per arrivare al livello dei singoli </w:t>
-      </w:r>
-      <w:proofErr w:type="spellStart"/>
-      <w:r>
-        <w:t>placemark</w:t>
-      </w:r>
-      <w:proofErr w:type="spellEnd"/>
-      <w:r>
-        <w:t>, il livello di nostro interesse.</w:t>
+        <w:t>Questo schema di struttura contiene gli elementi dell’albero di file kml da percorrere, a partire dalla radice del documento kml, per arrivare al livello dei singoli placemark, il livello di nostro interesse.</w:t>
       </w:r>
     </w:p>
     <w:p>
@@ -1699,15 +1617,7 @@
         <w:jc w:val="both"/>
       </w:pPr>
       <w:r>
-        <w:t>RADICE: un singolo elemento di nome “</w:t>
-      </w:r>
-      <w:proofErr w:type="spellStart"/>
-      <w:r>
-        <w:t>Document</w:t>
-      </w:r>
-      <w:proofErr w:type="spellEnd"/>
-      <w:r>
-        <w:t>”;</w:t>
+        <w:t>RADICE: un singolo elemento di nome “Document”;</w:t>
       </w:r>
     </w:p>
     <w:p>
@@ -1739,15 +1649,7 @@
         <w:t>ELEMENTO</w:t>
       </w:r>
       <w:r>
-        <w:t>: uno o più elementi di nome “</w:t>
-      </w:r>
-      <w:proofErr w:type="spellStart"/>
-      <w:r>
-        <w:t>Placemark</w:t>
-      </w:r>
-      <w:proofErr w:type="spellEnd"/>
-      <w:r>
-        <w:t>”.</w:t>
+        <w:t>: uno o più elementi di nome “Placemark”.</w:t>
       </w:r>
     </w:p>
     <w:p>
@@ -1778,15 +1680,7 @@
         <w:jc w:val="both"/>
       </w:pPr>
       <w:r>
-        <w:t>RADICE: un singolo elemento di nome “</w:t>
-      </w:r>
-      <w:proofErr w:type="spellStart"/>
-      <w:r>
-        <w:t>Placemark</w:t>
-      </w:r>
-      <w:proofErr w:type="spellEnd"/>
-      <w:r>
-        <w:t>”;</w:t>
+        <w:t>RADICE: un singolo elemento di nome “Placemark”;</w:t>
       </w:r>
     </w:p>
     <w:p>
@@ -1834,15 +1728,7 @@
         <w:t>ELEMENTO</w:t>
       </w:r>
       <w:r>
-        <w:t>: un singolo elemento di nome “</w:t>
-      </w:r>
-      <w:proofErr w:type="spellStart"/>
-      <w:r>
-        <w:t>coordinates</w:t>
-      </w:r>
-      <w:proofErr w:type="spellEnd"/>
-      <w:r>
-        <w:t>”.</w:t>
+        <w:t>: un singolo elemento di nome “coordinates”.</w:t>
       </w:r>
     </w:p>
     <w:p>
@@ -1873,15 +1759,7 @@
         <w:jc w:val="both"/>
       </w:pPr>
       <w:r>
-        <w:t>RADICE: un singolo elemento di nome “</w:t>
-      </w:r>
-      <w:proofErr w:type="spellStart"/>
-      <w:r>
-        <w:t>Placemark</w:t>
-      </w:r>
-      <w:proofErr w:type="spellEnd"/>
-      <w:r>
-        <w:t>”;</w:t>
+        <w:t>RADICE: un singolo elemento di nome “Placemark”;</w:t>
       </w:r>
     </w:p>
     <w:p>
@@ -1907,15 +1785,7 @@
         <w:jc w:val="both"/>
       </w:pPr>
       <w:r>
-        <w:t>ELEMENTO: un singolo elemento di nome “</w:t>
-      </w:r>
-      <w:proofErr w:type="spellStart"/>
-      <w:r>
-        <w:t>LineString</w:t>
-      </w:r>
-      <w:proofErr w:type="spellEnd"/>
-      <w:r>
-        <w:t>”;</w:t>
+        <w:t>ELEMENTO: un singolo elemento di nome “LineString”;</w:t>
       </w:r>
     </w:p>
     <w:p>
@@ -1928,15 +1798,7 @@
         <w:jc w:val="both"/>
       </w:pPr>
       <w:r>
-        <w:t>ELEMENTO: un singolo elemento di nome “</w:t>
-      </w:r>
-      <w:proofErr w:type="spellStart"/>
-      <w:r>
-        <w:t>coordinates</w:t>
-      </w:r>
-      <w:proofErr w:type="spellEnd"/>
-      <w:r>
-        <w:t>”.</w:t>
+        <w:t>ELEMENTO: un singolo elemento di nome “coordinates”.</w:t>
       </w:r>
     </w:p>
     <w:p>
@@ -1973,15 +1835,7 @@
         <w:jc w:val="both"/>
       </w:pPr>
       <w:r>
-        <w:t>RADICE: un singolo elemento di nome “</w:t>
-      </w:r>
-      <w:proofErr w:type="spellStart"/>
-      <w:r>
-        <w:t>Placemark</w:t>
-      </w:r>
-      <w:proofErr w:type="spellEnd"/>
-      <w:r>
-        <w:t>”;</w:t>
+        <w:t>RADICE: un singolo elemento di nome “Placemark”;</w:t>
       </w:r>
     </w:p>
     <w:p>
@@ -2007,15 +1861,7 @@
         <w:jc w:val="both"/>
       </w:pPr>
       <w:r>
-        <w:t>ELEMENTO: un singolo elemento di nome “</w:t>
-      </w:r>
-      <w:proofErr w:type="spellStart"/>
-      <w:r>
-        <w:t>Polygon</w:t>
-      </w:r>
-      <w:proofErr w:type="spellEnd"/>
-      <w:r>
-        <w:t>”;</w:t>
+        <w:t>ELEMENTO: un singolo elemento di nome “Polygon”;</w:t>
       </w:r>
     </w:p>
     <w:p>
@@ -2028,15 +1874,7 @@
         <w:jc w:val="both"/>
       </w:pPr>
       <w:r>
-        <w:t>ELEMENTO: un singolo elemento di nome “</w:t>
-      </w:r>
-      <w:proofErr w:type="spellStart"/>
-      <w:r>
-        <w:t>OuterBoundaryIs</w:t>
-      </w:r>
-      <w:proofErr w:type="spellEnd"/>
-      <w:r>
-        <w:t>”;</w:t>
+        <w:t>ELEMENTO: un singolo elemento di nome “OuterBoundaryIs”;</w:t>
       </w:r>
     </w:p>
     <w:p>
@@ -2049,15 +1887,7 @@
         <w:jc w:val="both"/>
       </w:pPr>
       <w:r>
-        <w:t>ELEMENTO: un singolo elemento di nome “</w:t>
-      </w:r>
-      <w:proofErr w:type="spellStart"/>
-      <w:r>
-        <w:t>LinearRing</w:t>
-      </w:r>
-      <w:proofErr w:type="spellEnd"/>
-      <w:r>
-        <w:t>”;</w:t>
+        <w:t>ELEMENTO: un singolo elemento di nome “LinearRing”;</w:t>
       </w:r>
     </w:p>
     <w:p>
@@ -2068,6 +1898,13 @@
           <w:numId w:val="18"/>
         </w:numPr>
         <w:jc w:val="both"/>
+      </w:pPr>
+      <w:r>
+        <w:t>ELEMENTO: un singolo elemento di nome “coordinates”.</w:t>
+      </w:r>
+    </w:p>
+    <w:p>
+      <w:pPr>
         <w:rPr>
           <w:rStyle w:val="Enfasigrassetto"/>
           <w:b w:val="0"/>
@@ -2076,16 +1913,723 @@
         </w:rPr>
       </w:pPr>
       <w:r>
-        <w:t>ELEMENTO: un singolo elemento di nome “</w:t>
-      </w:r>
-      <w:proofErr w:type="spellStart"/>
-      <w:r>
-        <w:t>coordinates</w:t>
-      </w:r>
-      <w:proofErr w:type="spellEnd"/>
-      <w:r>
-        <w:t>”.</w:t>
-      </w:r>
+        <w:rPr>
+          <w:rStyle w:val="Enfasigrassetto"/>
+          <w:b w:val="0"/>
+          <w:bCs w:val="0"/>
+          <w:color w:val="auto"/>
+        </w:rPr>
+        <w:br w:type="page"/>
+      </w:r>
+    </w:p>
+    <w:p>
+      <w:pPr>
+        <w:pStyle w:val="Titolo1"/>
+        <w:rPr>
+          <w:rStyle w:val="Enfasigrassetto"/>
+          <w:color w:val="auto"/>
+        </w:rPr>
+      </w:pPr>
+      <w:r>
+        <w:rPr>
+          <w:rStyle w:val="Enfasigrassetto"/>
+          <w:color w:val="auto"/>
+        </w:rPr>
+        <w:lastRenderedPageBreak/>
+        <w:t>Analisi del codice</w:t>
+      </w:r>
+      <w:r>
+        <w:rPr>
+          <w:rStyle w:val="Enfasigrassetto"/>
+          <w:color w:val="auto"/>
+        </w:rPr>
+        <w:t xml:space="preserve"> (versione 1.0)</w:t>
+      </w:r>
+    </w:p>
+    <w:p>
+      <w:pPr>
+        <w:pStyle w:val="Titolo2"/>
+      </w:pPr>
+      <w:r>
+        <w:t>Parsing degli input forniti come argomenti dalla linea di comando</w:t>
+      </w:r>
+    </w:p>
+    <w:p>
+      <w:pPr>
+        <w:pStyle w:val="Titolo3"/>
+      </w:pPr>
+      <w:r>
+        <w:t>Prerequisiti</w:t>
+      </w:r>
+    </w:p>
+    <w:p>
+      <w:pPr>
+        <w:jc w:val="both"/>
+      </w:pPr>
+      <w:r>
+        <w:t>L’unico prerequisitio di questo compito è la definizione di un entry point (cioè di un metodo main che definisce il punto d’inizio dell’esecuzione del programma ed è contenuto nella classe Program contenua nel namespace avente lo stesso nome dell’applicazione) per l’applicazione del tipo</w:t>
+      </w:r>
+    </w:p>
+    <w:p>
+      <w:pPr>
+        <w:pStyle w:val="Direttive"/>
+        <w:rPr>
+          <w:lang w:val="en-GB"/>
+        </w:rPr>
+      </w:pPr>
+      <w:r>
+        <w:rPr>
+          <w:lang w:val="en-GB"/>
+        </w:rPr>
+        <w:t>static void Main (String[] a</w:t>
+      </w:r>
+      <w:r>
+        <w:rPr>
+          <w:lang w:val="en-GB"/>
+        </w:rPr>
+        <w:t>rgs)</w:t>
+      </w:r>
+    </w:p>
+    <w:p>
+      <w:pPr>
+        <w:jc w:val="both"/>
+      </w:pPr>
+      <w:r>
+        <w:t>in modo che l’applicazione s</w:t>
+      </w:r>
+      <w:r>
+        <w:t>ia a conoscenza del fatto di dover acquisire gli input forniti dall’utente come argomenti dalla linea di comando.</w:t>
+      </w:r>
+    </w:p>
+    <w:p>
+      <w:pPr>
+        <w:jc w:val="both"/>
+      </w:pPr>
+      <w:r>
+        <w:t>L’elemento di indice 0 della lista di stringhe è il nome dell’applicazione mentre nel caso degli argomenti veri e propri, i parametri passati in input per gli argomenti che li richiedono andranno scritti dopo il rispettivo comando e separati da esso da un simbolo di uguale “=”. In questo modo, gli argomenti che richiedono un input potranno facilmente essere compresi dal programma e utilizzati successivamente.</w:t>
+      </w:r>
+    </w:p>
+    <w:p>
+      <w:pPr>
+        <w:pStyle w:val="Titolo3"/>
+        <w:jc w:val="both"/>
+      </w:pPr>
+      <w:r>
+        <w:t>Argomenti utilizzati</w:t>
+      </w:r>
+    </w:p>
+    <w:p>
+      <w:pPr>
+        <w:jc w:val="both"/>
+      </w:pPr>
+      <w:r>
+        <w:t xml:space="preserve">Di seguito scriveremo l’elenco degli argomenti </w:t>
+      </w:r>
+      <w:r>
+        <w:t>utilizzabili con questa versione dell’applicazione</w:t>
+      </w:r>
+    </w:p>
+    <w:p>
+      <w:pPr>
+        <w:pStyle w:val="Paragrafoelenco"/>
+        <w:numPr>
+          <w:ilvl w:val="0"/>
+          <w:numId w:val="38"/>
+        </w:numPr>
+        <w:jc w:val="both"/>
+      </w:pPr>
+      <w:r>
+        <w:t>-D= (--pathforcsvfiles=): percorso di output dei files csv analizzati dal programma; se non diversamente specificato dall’utente, il valore di default deve corrispondere ad una cartella di nome “CSV” contenuta all’interno della cartella dove risiede l’eseguibile;</w:t>
+      </w:r>
+    </w:p>
+    <w:p>
+      <w:pPr>
+        <w:pStyle w:val="Paragrafoelenco"/>
+        <w:numPr>
+          <w:ilvl w:val="0"/>
+          <w:numId w:val="38"/>
+        </w:numPr>
+        <w:jc w:val="both"/>
+      </w:pPr>
+      <w:r>
+        <w:t>-d= (--csvfilenameroot=): stringa in cui l’utente può passare all’applicazione una radice comune per i nomi dei files csv generati dal programma;</w:t>
+      </w:r>
+    </w:p>
+    <w:p>
+      <w:pPr>
+        <w:pStyle w:val="Paragrafoelenco"/>
+        <w:numPr>
+          <w:ilvl w:val="0"/>
+          <w:numId w:val="38"/>
+        </w:numPr>
+        <w:jc w:val="both"/>
+      </w:pPr>
+      <w:r>
+        <w:t>-H, -h, -U, -u (--help, --usage): commando da uti</w:t>
+      </w:r>
+      <w:r>
+        <w:t>lizzare per far elencare all’applicazione le possibili opzioni da utilizzare per passare gli argomenti all’applicazione;</w:t>
+      </w:r>
+    </w:p>
+    <w:p>
+      <w:pPr>
+        <w:pStyle w:val="Paragrafoelenco"/>
+        <w:numPr>
+          <w:ilvl w:val="0"/>
+          <w:numId w:val="38"/>
+        </w:numPr>
+        <w:jc w:val="both"/>
+      </w:pPr>
+      <w:r>
+        <w:t xml:space="preserve">-L= (--logfilepath=): stringa in cui può essere definito un percorso dove salvare il file di log del programma; normalmente, il file di log deve essere salvato </w:t>
+      </w:r>
+      <w:r>
+        <w:t>nella stessa cartella dove risiede l’eseguibile, per cui il suo valore di default deve essere tale percorso;</w:t>
+      </w:r>
+    </w:p>
+    <w:p>
+      <w:pPr>
+        <w:pStyle w:val="Paragrafoelenco"/>
+        <w:numPr>
+          <w:ilvl w:val="0"/>
+          <w:numId w:val="38"/>
+        </w:numPr>
+        <w:jc w:val="both"/>
+      </w:pPr>
+      <w:r>
+        <w:t>-l= (--logfilename=): stringa in cui l’utente può specificare un nome per il file di log del programma; il valore di default è “log.txt”;</w:t>
+      </w:r>
+    </w:p>
+    <w:p>
+      <w:pPr>
+        <w:pStyle w:val="Paragrafoelenco"/>
+        <w:numPr>
+          <w:ilvl w:val="0"/>
+          <w:numId w:val="38"/>
+        </w:numPr>
+        <w:jc w:val="both"/>
+      </w:pPr>
+      <w:r>
+        <w:t>-O= (--pathtokmlfiles=): percorso di origine dei files kml da analizzare; se non diversamente specificato, il valore di default deve essere una cartella di nome “KML” contenuta nella cartella dove risiede l’eseguibile;</w:t>
+      </w:r>
+    </w:p>
+    <w:p>
+      <w:pPr>
+        <w:pStyle w:val="Paragrafoelenco"/>
+        <w:numPr>
+          <w:ilvl w:val="0"/>
+          <w:numId w:val="38"/>
+        </w:numPr>
+        <w:jc w:val="both"/>
+      </w:pPr>
+      <w:r>
+        <w:t>-o= (--originfilenamefilter=): comando da utilizzare come filtro dei files kml di origine; il valore di default è “*.kml”, in modo da selezionare qualsiasi file kml presente nel percorso di origine e nelle sue sottocartelle;</w:t>
+      </w:r>
+    </w:p>
+    <w:p>
+      <w:pPr>
+        <w:pStyle w:val="Paragrafoelenco"/>
+        <w:numPr>
+          <w:ilvl w:val="0"/>
+          <w:numId w:val="38"/>
+        </w:numPr>
+        <w:jc w:val="both"/>
+      </w:pPr>
+      <w:r>
+        <w:t xml:space="preserve">-V= (--verbosity=): valore utilizzato </w:t>
+      </w:r>
+      <w:r>
+        <w:t>per regolare la quantità di informazioni da salvare nel file di log; il valore di default è “low” (solo informazioni riguardanti il threading dell’applicazione), mentre gli altri valori sono “debug” (inserimento informazioni riguardanti i singoli placemarks analizzati), “benchmark” (dati sui tempi di analisi dei singoli placemarks) e “all” (tutte le informazioni possibili a spese della dimensione del file di log);</w:t>
+      </w:r>
+    </w:p>
+    <w:p>
+      <w:pPr>
+        <w:pStyle w:val="Paragrafoelenco"/>
+        <w:numPr>
+          <w:ilvl w:val="0"/>
+          <w:numId w:val="38"/>
+        </w:numPr>
+        <w:jc w:val="both"/>
+      </w:pPr>
+      <w:r>
+        <w:t>-v (--version): comando privo di input utilizzato per far stampare all’applicazione nella console le informazioni sulla versione dell’applicazione utilizzata e le informazioni di contatto dell’autore.</w:t>
+      </w:r>
+    </w:p>
+    <w:p>
+      <w:pPr>
+        <w:jc w:val="both"/>
+      </w:pPr>
+      <w:r>
+        <w:lastRenderedPageBreak/>
+        <w:t>Nel caso in cui un utente fornisca un’opzione non inclusa nel precedente elenco, la risposta del programma deve essere fornire all’utente tutte le informazioni necessarie riguardo la versione e l’uso del programma (analogamente a quanto farebbe come se si fossero dati i comandi -v e -u insieme e in successione).</w:t>
+      </w:r>
+    </w:p>
+    <w:p>
+      <w:pPr>
+        <w:pStyle w:val="Titolo3"/>
+        <w:jc w:val="both"/>
+      </w:pPr>
+      <w:r>
+        <w:t>Implementazione</w:t>
+      </w:r>
+    </w:p>
+    <w:p>
+      <w:pPr>
+        <w:jc w:val="both"/>
+      </w:pPr>
+      <w:r>
+        <w:t>Affinché questo primo compito possa essere correttamente implementato, si è deciso di procedere all’implementazione del parsing degli argomenti direttamente all’interno dell’entry point dell’applicazione, dato che è il primo compito che deve essere portato a termine dall’applicazione prima di iniziare l’analisi. Tuttavia, per rendere più agevole la fornitura di dettagli e informazioni sia riguardo all’applicazione (nome, versione e informazioni di contatto dell’autore) sia riguardo alle opzioni utilizzabili con l’applicazione, abbiamo organizzato queste informazioni in 2 funzioni separate, che verranno richiamate dal metodo Main nel punto richiesto dalla funzione di parsing.</w:t>
+      </w:r>
+      <w:r>
+        <w:t xml:space="preserve"> Inoltre, è stata inserita anche una funzione che definisca le variabili che dovranno contenere valori testuali di default e che verrà chiamata prima del parsing degli argomenti forniti da riga di comando.</w:t>
+      </w:r>
+    </w:p>
+    <w:p>
+      <w:pPr>
+        <w:pStyle w:val="Titolo4"/>
+        <w:jc w:val="both"/>
+      </w:pPr>
+      <w:r>
+        <w:t>Funzione PrintVersion</w:t>
+      </w:r>
+    </w:p>
+    <w:p>
+      <w:pPr>
+        <w:jc w:val="both"/>
+      </w:pPr>
+      <w:r>
+        <w:t>Obiettivo della funzione è quello di stampare a schermo sulla Console la stringa contenente il nome, la versione dell’applicazione utilizzata e le informazioni di contatto dell’autore in caso di richieste di informazioni, segnalazione di problemi e sottomissione di richieste di nuove caratteristiche.</w:t>
+      </w:r>
+    </w:p>
+    <w:p>
+      <w:pPr>
+        <w:pStyle w:val="Titolo5"/>
+        <w:jc w:val="both"/>
+      </w:pPr>
+      <w:r>
+        <w:t>Direttive richieste dalla funzione</w:t>
+      </w:r>
+    </w:p>
+    <w:p>
+      <w:pPr>
+        <w:pStyle w:val="Direttive"/>
+        <w:numPr>
+          <w:ilvl w:val="0"/>
+          <w:numId w:val="37"/>
+        </w:numPr>
+      </w:pPr>
+      <w:r>
+        <w:t>using System;</w:t>
+      </w:r>
+    </w:p>
+    <w:p>
+      <w:pPr>
+        <w:pStyle w:val="Titolo5"/>
+        <w:jc w:val="both"/>
+      </w:pPr>
+      <w:r>
+        <w:t>Codice implementato</w:t>
+      </w:r>
+    </w:p>
+    <w:p>
+      <w:pPr>
+        <w:pStyle w:val="Codice"/>
+        <w:rPr>
+          <w:lang w:val="en-GB"/>
+        </w:rPr>
+      </w:pPr>
+      <w:r>
+        <w:rPr>
+          <w:lang w:val="en-GB"/>
+        </w:rPr>
+        <w:t xml:space="preserve">        static void PrintVersion()</w:t>
+      </w:r>
+    </w:p>
+    <w:p>
+      <w:pPr>
+        <w:pStyle w:val="Codice"/>
+        <w:rPr>
+          <w:lang w:val="en-GB"/>
+        </w:rPr>
+      </w:pPr>
+      <w:r>
+        <w:rPr>
+          <w:lang w:val="en-GB"/>
+        </w:rPr>
+        <w:t xml:space="preserve">        /*</w:t>
+      </w:r>
+    </w:p>
+    <w:p>
+      <w:pPr>
+        <w:pStyle w:val="Codice"/>
+      </w:pPr>
+      <w:r>
+        <w:t xml:space="preserve">        Obiettivo della funzione è quello di stampare a schermo sulla Console la stringa contenente il nome,</w:t>
+      </w:r>
+    </w:p>
+    <w:p>
+      <w:pPr>
+        <w:pStyle w:val="Codice"/>
+      </w:pPr>
+      <w:r>
+        <w:t xml:space="preserve">        la versione dell’applicazione utilizzata e le informazioni di contatto dell’autore in caso di richieste</w:t>
+      </w:r>
+    </w:p>
+    <w:p>
+      <w:pPr>
+        <w:pStyle w:val="Codice"/>
+      </w:pPr>
+      <w:r>
+        <w:t xml:space="preserve">        di informazioni, segnalazione di problemi e sottomissione di richieste di nuove caratteristiche.</w:t>
+      </w:r>
+    </w:p>
+    <w:p>
+      <w:pPr>
+        <w:pStyle w:val="Codice"/>
+        <w:rPr>
+          <w:lang w:val="en-GB"/>
+        </w:rPr>
+      </w:pPr>
+      <w:r>
+        <w:t xml:space="preserve">        </w:t>
+      </w:r>
+      <w:r>
+        <w:rPr>
+          <w:lang w:val="en-GB"/>
+        </w:rPr>
+        <w:t>*/</w:t>
+      </w:r>
+    </w:p>
+    <w:p>
+      <w:pPr>
+        <w:pStyle w:val="Codice"/>
+        <w:rPr>
+          <w:lang w:val="en-GB"/>
+        </w:rPr>
+      </w:pPr>
+      <w:r>
+        <w:rPr>
+          <w:lang w:val="en-GB"/>
+        </w:rPr>
+        <w:t xml:space="preserve">        {</w:t>
+      </w:r>
+    </w:p>
+    <w:p>
+      <w:pPr>
+        <w:pStyle w:val="Codice"/>
+        <w:rPr>
+          <w:lang w:val="en-GB"/>
+        </w:rPr>
+      </w:pPr>
+      <w:r>
+        <w:rPr>
+          <w:lang w:val="en-GB"/>
+        </w:rPr>
+        <w:t xml:space="preserve">            Console.WriteLine("Train Simulator 2020 KML to CSV Converter" </w:t>
+      </w:r>
+    </w:p>
+    <w:p>
+      <w:pPr>
+        <w:pStyle w:val="Codice"/>
+        <w:rPr>
+          <w:lang w:val="en-GB"/>
+        </w:rPr>
+      </w:pPr>
+      <w:r>
+        <w:rPr>
+          <w:lang w:val="en-GB"/>
+        </w:rPr>
+        <w:t xml:space="preserve">                + Environment.NewLine</w:t>
+      </w:r>
+    </w:p>
+    <w:p>
+      <w:pPr>
+        <w:pStyle w:val="Codice"/>
+        <w:rPr>
+          <w:lang w:val="en-GB"/>
+        </w:rPr>
+      </w:pPr>
+      <w:r>
+        <w:rPr>
+          <w:lang w:val="en-GB"/>
+        </w:rPr>
+        <w:t xml:space="preserve">                + @"A C# Console Application by Daniele Gastaldo"</w:t>
+      </w:r>
+    </w:p>
+    <w:p>
+      <w:pPr>
+        <w:pStyle w:val="Codice"/>
+        <w:rPr>
+          <w:lang w:val="en-GB"/>
+        </w:rPr>
+      </w:pPr>
+      <w:r>
+        <w:rPr>
+          <w:lang w:val="en-GB"/>
+        </w:rPr>
+        <w:t xml:space="preserve">                + Environment.NewLine</w:t>
+      </w:r>
+    </w:p>
+    <w:p>
+      <w:pPr>
+        <w:pStyle w:val="Codice"/>
+        <w:rPr>
+          <w:lang w:val="en-GB"/>
+        </w:rPr>
+      </w:pPr>
+      <w:r>
+        <w:rPr>
+          <w:lang w:val="en-GB"/>
+        </w:rPr>
+        <w:t xml:space="preserve">                + "for Train Simulator 2020 Downloadable Content (DLC) developers."</w:t>
+      </w:r>
+    </w:p>
+    <w:p>
+      <w:pPr>
+        <w:pStyle w:val="Codice"/>
+        <w:rPr>
+          <w:lang w:val="en-GB"/>
+        </w:rPr>
+      </w:pPr>
+      <w:r>
+        <w:rPr>
+          <w:lang w:val="en-GB"/>
+        </w:rPr>
+        <w:t xml:space="preserve">                + Environment.NewLine</w:t>
+      </w:r>
+    </w:p>
+    <w:p>
+      <w:pPr>
+        <w:pStyle w:val="Codice"/>
+        <w:rPr>
+          <w:lang w:val="en-GB"/>
+        </w:rPr>
+      </w:pPr>
+      <w:r>
+        <w:rPr>
+          <w:lang w:val="en-GB"/>
+        </w:rPr>
+        <w:t xml:space="preserve">                + "Version 1.0"</w:t>
+      </w:r>
+    </w:p>
+    <w:p>
+      <w:pPr>
+        <w:pStyle w:val="Codice"/>
+        <w:rPr>
+          <w:lang w:val="en-GB"/>
+        </w:rPr>
+      </w:pPr>
+      <w:r>
+        <w:rPr>
+          <w:lang w:val="en-GB"/>
+        </w:rPr>
+        <w:t xml:space="preserve">                + Environment.NewLine</w:t>
+      </w:r>
+    </w:p>
+    <w:p>
+      <w:pPr>
+        <w:pStyle w:val="Codice"/>
+        <w:rPr>
+          <w:lang w:val="en-GB"/>
+        </w:rPr>
+      </w:pPr>
+      <w:r>
+        <w:rPr>
+          <w:lang w:val="en-GB"/>
+        </w:rPr>
+        <w:t xml:space="preserve">                + "For further informations, feature requests and bug reports"</w:t>
+      </w:r>
+    </w:p>
+    <w:p>
+      <w:pPr>
+        <w:pStyle w:val="Codice"/>
+        <w:rPr>
+          <w:lang w:val="en-GB"/>
+        </w:rPr>
+      </w:pPr>
+      <w:r>
+        <w:rPr>
+          <w:lang w:val="en-GB"/>
+        </w:rPr>
+        <w:t xml:space="preserve">                + Environment.NewLine</w:t>
+      </w:r>
+    </w:p>
+    <w:p>
+      <w:pPr>
+        <w:pStyle w:val="Codice"/>
+        <w:rPr>
+          <w:lang w:val="en-GB"/>
+        </w:rPr>
+      </w:pPr>
+      <w:r>
+        <w:rPr>
+          <w:lang w:val="en-GB"/>
+        </w:rPr>
+        <w:t xml:space="preserve">                + "please contact the author at the e-mail adress"</w:t>
+      </w:r>
+    </w:p>
+    <w:p>
+      <w:pPr>
+        <w:pStyle w:val="Codice"/>
+        <w:rPr>
+          <w:lang w:val="en-GB"/>
+        </w:rPr>
+      </w:pPr>
+      <w:r>
+        <w:rPr>
+          <w:lang w:val="en-GB"/>
+        </w:rPr>
+        <w:t xml:space="preserve">                + Environment.NewLine</w:t>
+      </w:r>
+    </w:p>
+    <w:p>
+      <w:pPr>
+        <w:pStyle w:val="Codice"/>
+        <w:rPr>
+          <w:lang w:val="en-GB"/>
+        </w:rPr>
+      </w:pPr>
+      <w:r>
+        <w:rPr>
+          <w:lang w:val="en-GB"/>
+        </w:rPr>
+        <w:t xml:space="preserve">                + @"daniele.gastaldo.1991@outlook.it"</w:t>
+      </w:r>
+    </w:p>
+    <w:p>
+      <w:pPr>
+        <w:pStyle w:val="Codice"/>
+        <w:rPr>
+          <w:lang w:val="en-GB"/>
+        </w:rPr>
+      </w:pPr>
+      <w:r>
+        <w:rPr>
+          <w:lang w:val="en-GB"/>
+        </w:rPr>
+        <w:t xml:space="preserve">                );</w:t>
+      </w:r>
+    </w:p>
+    <w:p>
+      <w:pPr>
+        <w:pStyle w:val="Codice"/>
+        <w:rPr>
+          <w:rFonts w:asciiTheme="majorHAnsi" w:eastAsiaTheme="majorEastAsia" w:hAnsiTheme="majorHAnsi" w:cstheme="majorBidi"/>
+          <w:bCs/>
+          <w:i/>
+          <w:iCs/>
+          <w:color w:val="000000" w:themeColor="text1"/>
+        </w:rPr>
+      </w:pPr>
+      <w:r>
+        <w:rPr>
+          <w:lang w:val="en-GB"/>
+        </w:rPr>
+        <w:t xml:space="preserve">        }</w:t>
+      </w:r>
+    </w:p>
+    <w:p>
+      <w:pPr>
+        <w:pStyle w:val="Titolo4"/>
+        <w:jc w:val="both"/>
+      </w:pPr>
+      <w:r>
+        <w:t>Funzione PrintUsage</w:t>
+      </w:r>
+    </w:p>
+    <w:p>
+      <w:pPr>
+        <w:jc w:val="both"/>
+      </w:pPr>
+      <w:r>
+        <w:t xml:space="preserve">L’obiettivo della funzione PrintUsage è quello di stampare a schermo, oltre alle informazioni sull’applicazione (nome, versione e le informazioni di contatto dell’autore) anche le istruzioni d’uso delle varie opzioni che </w:t>
+      </w:r>
+      <w:r>
+        <w:lastRenderedPageBreak/>
+        <w:t>possono essere fornite al programma tramite la linea di comando (tra cui anche la necessità o meno dell’argomento per ciascun comando).</w:t>
+      </w:r>
+    </w:p>
+    <w:p>
+      <w:pPr>
+        <w:jc w:val="both"/>
+      </w:pPr>
+      <w:r>
+        <w:t>Questo compito verrà eseguito richiamando prima la funzione PrintVersion precedentemente definita e aggiungendo in coda a quanto stampato da tale funzione le informazioni d’uso</w:t>
+      </w:r>
+      <w:r>
+        <w:t>, organizzate in un modo simile a quanto succede al resto delle informazioni nella funzione PrintVersion.</w:t>
+      </w:r>
+    </w:p>
+    <w:p>
+      <w:pPr>
+        <w:pStyle w:val="Titolo5"/>
+        <w:jc w:val="both"/>
+      </w:pPr>
+      <w:r>
+        <w:t>Direttive richieste dalla funzione</w:t>
+      </w:r>
+    </w:p>
+    <w:p>
+      <w:pPr>
+        <w:pStyle w:val="Direttive"/>
+        <w:numPr>
+          <w:ilvl w:val="0"/>
+          <w:numId w:val="37"/>
+        </w:numPr>
+      </w:pPr>
+      <w:r>
+        <w:t>using System;</w:t>
+      </w:r>
+    </w:p>
+    <w:p>
+      <w:pPr>
+        <w:pStyle w:val="Titolo5"/>
+        <w:jc w:val="both"/>
+      </w:pPr>
+      <w:r>
+        <w:t>Codice implementato</w:t>
+      </w:r>
+    </w:p>
+    <w:p>
+      <w:pPr>
+        <w:pStyle w:val="Titolo4"/>
+        <w:jc w:val="both"/>
+      </w:pPr>
+      <w:r>
+        <w:t xml:space="preserve">Parsing nel </w:t>
+      </w:r>
+      <w:r>
+        <w:rPr>
+          <w:u w:val="single"/>
+        </w:rPr>
+        <w:t>Main</w:t>
+      </w:r>
+      <w:r>
+        <w:t xml:space="preserve"> method</w:t>
+      </w:r>
+    </w:p>
+    <w:p>
+      <w:pPr>
+        <w:pStyle w:val="Titolo5"/>
+        <w:jc w:val="both"/>
+      </w:pPr>
+      <w:r>
+        <w:t>Direttive richieste dalla funzione</w:t>
+      </w:r>
+    </w:p>
+    <w:p>
+      <w:pPr>
+        <w:pStyle w:val="Titolo5"/>
+        <w:jc w:val="both"/>
+      </w:pPr>
+      <w:r>
+        <w:t>Codice implementato</w:t>
+      </w:r>
+    </w:p>
+    <w:p>
+      <w:pPr>
+        <w:jc w:val="both"/>
+      </w:pPr>
     </w:p>
     <w:sectPr>
       <w:footerReference w:type="default" r:id="rId9"/>
@@ -2135,6 +2679,7 @@
         <w:docPartUnique/>
       </w:docPartObj>
     </w:sdtPr>
+    <w:sdtEndPr/>
     <w:sdtContent>
       <w:p>
         <w:pPr>
@@ -2195,6 +2740,304 @@
 <file path=word/numbering.xml><?xml version="1.0" encoding="utf-8"?>
 <w:numbering xmlns:wpc="http://schemas.microsoft.com/office/word/2010/wordprocessingCanvas" xmlns:cx="http://schemas.microsoft.com/office/drawing/2014/chartex" xmlns:cx1="http://schemas.microsoft.com/office/drawing/2015/9/8/chartex" xmlns:cx2="http://schemas.microsoft.com/office/drawing/2015/10/21/chartex" xmlns:cx3="http://schemas.microsoft.com/office/drawing/2016/5/9/chartex" xmlns:cx4="http://schemas.microsoft.com/office/drawing/2016/5/10/chartex" xmlns:cx5="http://schemas.microsoft.com/office/drawing/2016/5/11/chartex" xmlns:cx6="http://schemas.microsoft.com/office/drawing/2016/5/12/chartex" xmlns:cx7="http://schemas.microsoft.com/office/drawing/2016/5/13/chartex" xmlns:cx8="http://schemas.microsoft.com/office/drawing/2016/5/14/chartex" xmlns:mc="http://schemas.openxmlformats.org/markup-compatibility/2006" xmlns:aink="http://schemas.microsoft.com/office/drawing/2016/ink" xmlns:am3d="http://schemas.microsoft.com/office/drawing/2017/model3d" xmlns:o="urn:schemas-microsoft-com:office:office" xmlns:r="http://schemas.openxmlformats.org/officeDocument/2006/relationships" xmlns:m="http://schemas.openxmlformats.org/officeDocument/2006/math" xmlns:v="urn:schemas-microsoft-com:vml" xmlns:wp14="http://schemas.microsoft.com/office/word/2010/wordprocessingDrawing" xmlns:wp="http://schemas.openxmlformats.org/drawingml/2006/wordprocessingDrawing" xmlns:w10="urn:schemas-microsoft-com:office:word" xmlns:w="http://schemas.openxmlformats.org/wordprocessingml/2006/main" xmlns:w14="http://schemas.microsoft.com/office/word/2010/wordml" xmlns:w15="http://schemas.microsoft.com/office/word/2012/wordml" xmlns:w16cex="http://schemas.microsoft.com/office/word/2018/wordml/cex" xmlns:w16cid="http://schemas.microsoft.com/office/word/2016/wordml/cid" xmlns:w16="http://schemas.microsoft.com/office/word/2018/wordml" xmlns:w16se="http://schemas.microsoft.com/office/word/2015/wordml/symex" xmlns:wpg="http://schemas.microsoft.com/office/word/2010/wordprocessingGroup" xmlns:wpi="http://schemas.microsoft.com/office/word/2010/wordprocessingInk" xmlns:wne="http://schemas.microsoft.com/office/word/2006/wordml" xmlns:wps="http://schemas.microsoft.com/office/word/2010/wordprocessingShape" mc:Ignorable="w14 w15 w16se w16cid w16 w16cex wp14">
   <w:abstractNum w:abstractNumId="0" w15:restartNumberingAfterBreak="0">
+    <w:nsid w:val="FFFFFF7C"/>
+    <w:multiLevelType w:val="singleLevel"/>
+    <w:tmpl w:val="2A9E6B66"/>
+    <w:lvl w:ilvl="0">
+      <w:start w:val="1"/>
+      <w:numFmt w:val="decimal"/>
+      <w:lvlText w:val="%1."/>
+      <w:lvlJc w:val="left"/>
+      <w:pPr>
+        <w:tabs>
+          <w:tab w:val="num" w:pos="1492"/>
+        </w:tabs>
+        <w:ind w:left="1492" w:hanging="360"/>
+      </w:pPr>
+    </w:lvl>
+  </w:abstractNum>
+  <w:abstractNum w:abstractNumId="1" w15:restartNumberingAfterBreak="0">
+    <w:nsid w:val="FFFFFF7D"/>
+    <w:multiLevelType w:val="singleLevel"/>
+    <w:tmpl w:val="A8762F70"/>
+    <w:lvl w:ilvl="0">
+      <w:start w:val="1"/>
+      <w:numFmt w:val="decimal"/>
+      <w:lvlText w:val="%1."/>
+      <w:lvlJc w:val="left"/>
+      <w:pPr>
+        <w:tabs>
+          <w:tab w:val="num" w:pos="1209"/>
+        </w:tabs>
+        <w:ind w:left="1209" w:hanging="360"/>
+      </w:pPr>
+    </w:lvl>
+  </w:abstractNum>
+  <w:abstractNum w:abstractNumId="2" w15:restartNumberingAfterBreak="0">
+    <w:nsid w:val="FFFFFF7E"/>
+    <w:multiLevelType w:val="singleLevel"/>
+    <w:tmpl w:val="E49CCA48"/>
+    <w:lvl w:ilvl="0">
+      <w:start w:val="1"/>
+      <w:numFmt w:val="decimal"/>
+      <w:lvlText w:val="%1."/>
+      <w:lvlJc w:val="left"/>
+      <w:pPr>
+        <w:tabs>
+          <w:tab w:val="num" w:pos="926"/>
+        </w:tabs>
+        <w:ind w:left="926" w:hanging="360"/>
+      </w:pPr>
+    </w:lvl>
+  </w:abstractNum>
+  <w:abstractNum w:abstractNumId="3" w15:restartNumberingAfterBreak="0">
+    <w:nsid w:val="FFFFFF7F"/>
+    <w:multiLevelType w:val="singleLevel"/>
+    <w:tmpl w:val="339C5824"/>
+    <w:lvl w:ilvl="0">
+      <w:start w:val="1"/>
+      <w:numFmt w:val="decimal"/>
+      <w:lvlText w:val="%1."/>
+      <w:lvlJc w:val="left"/>
+      <w:pPr>
+        <w:tabs>
+          <w:tab w:val="num" w:pos="643"/>
+        </w:tabs>
+        <w:ind w:left="643" w:hanging="360"/>
+      </w:pPr>
+    </w:lvl>
+  </w:abstractNum>
+  <w:abstractNum w:abstractNumId="4" w15:restartNumberingAfterBreak="0">
+    <w:nsid w:val="FFFFFF80"/>
+    <w:multiLevelType w:val="singleLevel"/>
+    <w:tmpl w:val="C2A60F30"/>
+    <w:lvl w:ilvl="0">
+      <w:start w:val="1"/>
+      <w:numFmt w:val="bullet"/>
+      <w:lvlText w:val=""/>
+      <w:lvlJc w:val="left"/>
+      <w:pPr>
+        <w:tabs>
+          <w:tab w:val="num" w:pos="1492"/>
+        </w:tabs>
+        <w:ind w:left="1492" w:hanging="360"/>
+      </w:pPr>
+      <w:rPr>
+        <w:rFonts w:ascii="Symbol" w:hAnsi="Symbol" w:hint="default"/>
+      </w:rPr>
+    </w:lvl>
+  </w:abstractNum>
+  <w:abstractNum w:abstractNumId="5" w15:restartNumberingAfterBreak="0">
+    <w:nsid w:val="FFFFFF81"/>
+    <w:multiLevelType w:val="singleLevel"/>
+    <w:tmpl w:val="57163DC2"/>
+    <w:lvl w:ilvl="0">
+      <w:start w:val="1"/>
+      <w:numFmt w:val="bullet"/>
+      <w:lvlText w:val=""/>
+      <w:lvlJc w:val="left"/>
+      <w:pPr>
+        <w:tabs>
+          <w:tab w:val="num" w:pos="1209"/>
+        </w:tabs>
+        <w:ind w:left="1209" w:hanging="360"/>
+      </w:pPr>
+      <w:rPr>
+        <w:rFonts w:ascii="Symbol" w:hAnsi="Symbol" w:hint="default"/>
+      </w:rPr>
+    </w:lvl>
+  </w:abstractNum>
+  <w:abstractNum w:abstractNumId="6" w15:restartNumberingAfterBreak="0">
+    <w:nsid w:val="FFFFFF82"/>
+    <w:multiLevelType w:val="singleLevel"/>
+    <w:tmpl w:val="C28CE8B0"/>
+    <w:lvl w:ilvl="0">
+      <w:start w:val="1"/>
+      <w:numFmt w:val="bullet"/>
+      <w:lvlText w:val=""/>
+      <w:lvlJc w:val="left"/>
+      <w:pPr>
+        <w:tabs>
+          <w:tab w:val="num" w:pos="926"/>
+        </w:tabs>
+        <w:ind w:left="926" w:hanging="360"/>
+      </w:pPr>
+      <w:rPr>
+        <w:rFonts w:ascii="Symbol" w:hAnsi="Symbol" w:hint="default"/>
+      </w:rPr>
+    </w:lvl>
+  </w:abstractNum>
+  <w:abstractNum w:abstractNumId="7" w15:restartNumberingAfterBreak="0">
+    <w:nsid w:val="FFFFFF83"/>
+    <w:multiLevelType w:val="singleLevel"/>
+    <w:tmpl w:val="EB04BA0A"/>
+    <w:lvl w:ilvl="0">
+      <w:start w:val="1"/>
+      <w:numFmt w:val="bullet"/>
+      <w:lvlText w:val=""/>
+      <w:lvlJc w:val="left"/>
+      <w:pPr>
+        <w:tabs>
+          <w:tab w:val="num" w:pos="643"/>
+        </w:tabs>
+        <w:ind w:left="643" w:hanging="360"/>
+      </w:pPr>
+      <w:rPr>
+        <w:rFonts w:ascii="Symbol" w:hAnsi="Symbol" w:hint="default"/>
+      </w:rPr>
+    </w:lvl>
+  </w:abstractNum>
+  <w:abstractNum w:abstractNumId="8" w15:restartNumberingAfterBreak="0">
+    <w:nsid w:val="FFFFFF88"/>
+    <w:multiLevelType w:val="singleLevel"/>
+    <w:tmpl w:val="3AD44EF2"/>
+    <w:lvl w:ilvl="0">
+      <w:start w:val="1"/>
+      <w:numFmt w:val="decimal"/>
+      <w:lvlText w:val="%1."/>
+      <w:lvlJc w:val="left"/>
+      <w:pPr>
+        <w:tabs>
+          <w:tab w:val="num" w:pos="360"/>
+        </w:tabs>
+        <w:ind w:left="360" w:hanging="360"/>
+      </w:pPr>
+    </w:lvl>
+  </w:abstractNum>
+  <w:abstractNum w:abstractNumId="9" w15:restartNumberingAfterBreak="0">
+    <w:nsid w:val="FFFFFF89"/>
+    <w:multiLevelType w:val="singleLevel"/>
+    <w:tmpl w:val="8A7094BE"/>
+    <w:lvl w:ilvl="0">
+      <w:start w:val="1"/>
+      <w:numFmt w:val="bullet"/>
+      <w:lvlText w:val=""/>
+      <w:lvlJc w:val="left"/>
+      <w:pPr>
+        <w:tabs>
+          <w:tab w:val="num" w:pos="360"/>
+        </w:tabs>
+        <w:ind w:left="360" w:hanging="360"/>
+      </w:pPr>
+      <w:rPr>
+        <w:rFonts w:ascii="Symbol" w:hAnsi="Symbol" w:hint="default"/>
+      </w:rPr>
+    </w:lvl>
+  </w:abstractNum>
+  <w:abstractNum w:abstractNumId="10" w15:restartNumberingAfterBreak="0">
+    <w:nsid w:val="01DD1B22"/>
+    <w:multiLevelType w:val="hybridMultilevel"/>
+    <w:tmpl w:val="382657BC"/>
+    <w:lvl w:ilvl="0" w:tplc="04100001">
+      <w:start w:val="1"/>
+      <w:numFmt w:val="bullet"/>
+      <w:lvlText w:val=""/>
+      <w:lvlJc w:val="left"/>
+      <w:pPr>
+        <w:ind w:left="720" w:hanging="360"/>
+      </w:pPr>
+      <w:rPr>
+        <w:rFonts w:ascii="Symbol" w:hAnsi="Symbol" w:hint="default"/>
+      </w:rPr>
+    </w:lvl>
+    <w:lvl w:ilvl="1" w:tplc="04100003" w:tentative="1">
+      <w:start w:val="1"/>
+      <w:numFmt w:val="bullet"/>
+      <w:lvlText w:val="o"/>
+      <w:lvlJc w:val="left"/>
+      <w:pPr>
+        <w:ind w:left="1440" w:hanging="360"/>
+      </w:pPr>
+      <w:rPr>
+        <w:rFonts w:ascii="Courier New" w:hAnsi="Courier New" w:cs="Courier New" w:hint="default"/>
+      </w:rPr>
+    </w:lvl>
+    <w:lvl w:ilvl="2" w:tplc="04100005" w:tentative="1">
+      <w:start w:val="1"/>
+      <w:numFmt w:val="bullet"/>
+      <w:lvlText w:val=""/>
+      <w:lvlJc w:val="left"/>
+      <w:pPr>
+        <w:ind w:left="2160" w:hanging="360"/>
+      </w:pPr>
+      <w:rPr>
+        <w:rFonts w:ascii="Wingdings" w:hAnsi="Wingdings" w:hint="default"/>
+      </w:rPr>
+    </w:lvl>
+    <w:lvl w:ilvl="3" w:tplc="04100001" w:tentative="1">
+      <w:start w:val="1"/>
+      <w:numFmt w:val="bullet"/>
+      <w:lvlText w:val=""/>
+      <w:lvlJc w:val="left"/>
+      <w:pPr>
+        <w:ind w:left="2880" w:hanging="360"/>
+      </w:pPr>
+      <w:rPr>
+        <w:rFonts w:ascii="Symbol" w:hAnsi="Symbol" w:hint="default"/>
+      </w:rPr>
+    </w:lvl>
+    <w:lvl w:ilvl="4" w:tplc="04100003" w:tentative="1">
+      <w:start w:val="1"/>
+      <w:numFmt w:val="bullet"/>
+      <w:lvlText w:val="o"/>
+      <w:lvlJc w:val="left"/>
+      <w:pPr>
+        <w:ind w:left="3600" w:hanging="360"/>
+      </w:pPr>
+      <w:rPr>
+        <w:rFonts w:ascii="Courier New" w:hAnsi="Courier New" w:cs="Courier New" w:hint="default"/>
+      </w:rPr>
+    </w:lvl>
+    <w:lvl w:ilvl="5" w:tplc="04100005" w:tentative="1">
+      <w:start w:val="1"/>
+      <w:numFmt w:val="bullet"/>
+      <w:lvlText w:val=""/>
+      <w:lvlJc w:val="left"/>
+      <w:pPr>
+        <w:ind w:left="4320" w:hanging="360"/>
+      </w:pPr>
+      <w:rPr>
+        <w:rFonts w:ascii="Wingdings" w:hAnsi="Wingdings" w:hint="default"/>
+      </w:rPr>
+    </w:lvl>
+    <w:lvl w:ilvl="6" w:tplc="04100001" w:tentative="1">
+      <w:start w:val="1"/>
+      <w:numFmt w:val="bullet"/>
+      <w:lvlText w:val=""/>
+      <w:lvlJc w:val="left"/>
+      <w:pPr>
+        <w:ind w:left="5040" w:hanging="360"/>
+      </w:pPr>
+      <w:rPr>
+        <w:rFonts w:ascii="Symbol" w:hAnsi="Symbol" w:hint="default"/>
+      </w:rPr>
+    </w:lvl>
+    <w:lvl w:ilvl="7" w:tplc="04100003" w:tentative="1">
+      <w:start w:val="1"/>
+      <w:numFmt w:val="bullet"/>
+      <w:lvlText w:val="o"/>
+      <w:lvlJc w:val="left"/>
+      <w:pPr>
+        <w:ind w:left="5760" w:hanging="360"/>
+      </w:pPr>
+      <w:rPr>
+        <w:rFonts w:ascii="Courier New" w:hAnsi="Courier New" w:cs="Courier New" w:hint="default"/>
+      </w:rPr>
+    </w:lvl>
+    <w:lvl w:ilvl="8" w:tplc="04100005" w:tentative="1">
+      <w:start w:val="1"/>
+      <w:numFmt w:val="bullet"/>
+      <w:lvlText w:val=""/>
+      <w:lvlJc w:val="left"/>
+      <w:pPr>
+        <w:ind w:left="6480" w:hanging="360"/>
+      </w:pPr>
+      <w:rPr>
+        <w:rFonts w:ascii="Wingdings" w:hAnsi="Wingdings" w:hint="default"/>
+      </w:rPr>
+    </w:lvl>
+  </w:abstractNum>
+  <w:abstractNum w:abstractNumId="11" w15:restartNumberingAfterBreak="0">
     <w:nsid w:val="11163991"/>
     <w:multiLevelType w:val="multilevel"/>
     <w:tmpl w:val="6082CD10"/>
@@ -2307,7 +3150,7 @@
       </w:rPr>
     </w:lvl>
   </w:abstractNum>
-  <w:abstractNum w:abstractNumId="1" w15:restartNumberingAfterBreak="0">
+  <w:abstractNum w:abstractNumId="12" w15:restartNumberingAfterBreak="0">
     <w:nsid w:val="13055A59"/>
     <w:multiLevelType w:val="multilevel"/>
     <w:tmpl w:val="0FA0BDDC"/>
@@ -2420,7 +3263,120 @@
       </w:rPr>
     </w:lvl>
   </w:abstractNum>
-  <w:abstractNum w:abstractNumId="2" w15:restartNumberingAfterBreak="0">
+  <w:abstractNum w:abstractNumId="13" w15:restartNumberingAfterBreak="0">
+    <w:nsid w:val="13F95A01"/>
+    <w:multiLevelType w:val="hybridMultilevel"/>
+    <w:tmpl w:val="08A2B27C"/>
+    <w:lvl w:ilvl="0" w:tplc="C81C9426">
+      <w:start w:val="1"/>
+      <w:numFmt w:val="bullet"/>
+      <w:lvlText w:val=""/>
+      <w:lvlJc w:val="left"/>
+      <w:pPr>
+        <w:ind w:left="720" w:hanging="360"/>
+      </w:pPr>
+      <w:rPr>
+        <w:rFonts w:ascii="Symbol" w:hAnsi="Symbol" w:hint="default"/>
+      </w:rPr>
+    </w:lvl>
+    <w:lvl w:ilvl="1" w:tplc="04100003" w:tentative="1">
+      <w:start w:val="1"/>
+      <w:numFmt w:val="bullet"/>
+      <w:lvlText w:val="o"/>
+      <w:lvlJc w:val="left"/>
+      <w:pPr>
+        <w:ind w:left="1440" w:hanging="360"/>
+      </w:pPr>
+      <w:rPr>
+        <w:rFonts w:ascii="Courier New" w:hAnsi="Courier New" w:cs="Courier New" w:hint="default"/>
+      </w:rPr>
+    </w:lvl>
+    <w:lvl w:ilvl="2" w:tplc="04100005" w:tentative="1">
+      <w:start w:val="1"/>
+      <w:numFmt w:val="bullet"/>
+      <w:lvlText w:val=""/>
+      <w:lvlJc w:val="left"/>
+      <w:pPr>
+        <w:ind w:left="2160" w:hanging="360"/>
+      </w:pPr>
+      <w:rPr>
+        <w:rFonts w:ascii="Wingdings" w:hAnsi="Wingdings" w:hint="default"/>
+      </w:rPr>
+    </w:lvl>
+    <w:lvl w:ilvl="3" w:tplc="04100001" w:tentative="1">
+      <w:start w:val="1"/>
+      <w:numFmt w:val="bullet"/>
+      <w:lvlText w:val=""/>
+      <w:lvlJc w:val="left"/>
+      <w:pPr>
+        <w:ind w:left="2880" w:hanging="360"/>
+      </w:pPr>
+      <w:rPr>
+        <w:rFonts w:ascii="Symbol" w:hAnsi="Symbol" w:hint="default"/>
+      </w:rPr>
+    </w:lvl>
+    <w:lvl w:ilvl="4" w:tplc="04100003" w:tentative="1">
+      <w:start w:val="1"/>
+      <w:numFmt w:val="bullet"/>
+      <w:lvlText w:val="o"/>
+      <w:lvlJc w:val="left"/>
+      <w:pPr>
+        <w:ind w:left="3600" w:hanging="360"/>
+      </w:pPr>
+      <w:rPr>
+        <w:rFonts w:ascii="Courier New" w:hAnsi="Courier New" w:cs="Courier New" w:hint="default"/>
+      </w:rPr>
+    </w:lvl>
+    <w:lvl w:ilvl="5" w:tplc="04100005" w:tentative="1">
+      <w:start w:val="1"/>
+      <w:numFmt w:val="bullet"/>
+      <w:lvlText w:val=""/>
+      <w:lvlJc w:val="left"/>
+      <w:pPr>
+        <w:ind w:left="4320" w:hanging="360"/>
+      </w:pPr>
+      <w:rPr>
+        <w:rFonts w:ascii="Wingdings" w:hAnsi="Wingdings" w:hint="default"/>
+      </w:rPr>
+    </w:lvl>
+    <w:lvl w:ilvl="6" w:tplc="04100001" w:tentative="1">
+      <w:start w:val="1"/>
+      <w:numFmt w:val="bullet"/>
+      <w:lvlText w:val=""/>
+      <w:lvlJc w:val="left"/>
+      <w:pPr>
+        <w:ind w:left="5040" w:hanging="360"/>
+      </w:pPr>
+      <w:rPr>
+        <w:rFonts w:ascii="Symbol" w:hAnsi="Symbol" w:hint="default"/>
+      </w:rPr>
+    </w:lvl>
+    <w:lvl w:ilvl="7" w:tplc="04100003" w:tentative="1">
+      <w:start w:val="1"/>
+      <w:numFmt w:val="bullet"/>
+      <w:lvlText w:val="o"/>
+      <w:lvlJc w:val="left"/>
+      <w:pPr>
+        <w:ind w:left="5760" w:hanging="360"/>
+      </w:pPr>
+      <w:rPr>
+        <w:rFonts w:ascii="Courier New" w:hAnsi="Courier New" w:cs="Courier New" w:hint="default"/>
+      </w:rPr>
+    </w:lvl>
+    <w:lvl w:ilvl="8" w:tplc="04100005" w:tentative="1">
+      <w:start w:val="1"/>
+      <w:numFmt w:val="bullet"/>
+      <w:lvlText w:val=""/>
+      <w:lvlJc w:val="left"/>
+      <w:pPr>
+        <w:ind w:left="6480" w:hanging="360"/>
+      </w:pPr>
+      <w:rPr>
+        <w:rFonts w:ascii="Wingdings" w:hAnsi="Wingdings" w:hint="default"/>
+      </w:rPr>
+    </w:lvl>
+  </w:abstractNum>
+  <w:abstractNum w:abstractNumId="14" w15:restartNumberingAfterBreak="0">
     <w:nsid w:val="1482775B"/>
     <w:multiLevelType w:val="multilevel"/>
     <w:tmpl w:val="0EBA3C40"/>
@@ -2515,7 +3471,7 @@
       </w:pPr>
     </w:lvl>
   </w:abstractNum>
-  <w:abstractNum w:abstractNumId="3" w15:restartNumberingAfterBreak="0">
+  <w:abstractNum w:abstractNumId="15" w15:restartNumberingAfterBreak="0">
     <w:nsid w:val="158C5A74"/>
     <w:multiLevelType w:val="multilevel"/>
     <w:tmpl w:val="04100027"/>
@@ -2601,7 +3557,7 @@
       </w:pPr>
     </w:lvl>
   </w:abstractNum>
-  <w:abstractNum w:abstractNumId="4" w15:restartNumberingAfterBreak="0">
+  <w:abstractNum w:abstractNumId="16" w15:restartNumberingAfterBreak="0">
     <w:nsid w:val="190B6EE1"/>
     <w:multiLevelType w:val="multilevel"/>
     <w:tmpl w:val="0FA0BDDC"/>
@@ -2714,7 +3670,7 @@
       </w:rPr>
     </w:lvl>
   </w:abstractNum>
-  <w:abstractNum w:abstractNumId="5" w15:restartNumberingAfterBreak="0">
+  <w:abstractNum w:abstractNumId="17" w15:restartNumberingAfterBreak="0">
     <w:nsid w:val="245A4EED"/>
     <w:multiLevelType w:val="multilevel"/>
     <w:tmpl w:val="0FA0BDDC"/>
@@ -2827,7 +3783,7 @@
       </w:rPr>
     </w:lvl>
   </w:abstractNum>
-  <w:abstractNum w:abstractNumId="6" w15:restartNumberingAfterBreak="0">
+  <w:abstractNum w:abstractNumId="18" w15:restartNumberingAfterBreak="0">
     <w:nsid w:val="27B1777F"/>
     <w:multiLevelType w:val="multilevel"/>
     <w:tmpl w:val="B5BC618E"/>
@@ -2940,7 +3896,7 @@
       </w:rPr>
     </w:lvl>
   </w:abstractNum>
-  <w:abstractNum w:abstractNumId="7" w15:restartNumberingAfterBreak="0">
+  <w:abstractNum w:abstractNumId="19" w15:restartNumberingAfterBreak="0">
     <w:nsid w:val="2A4C4E50"/>
     <w:multiLevelType w:val="multilevel"/>
     <w:tmpl w:val="0FA0BDDC"/>
@@ -3053,7 +4009,7 @@
       </w:rPr>
     </w:lvl>
   </w:abstractNum>
-  <w:abstractNum w:abstractNumId="8" w15:restartNumberingAfterBreak="0">
+  <w:abstractNum w:abstractNumId="20" w15:restartNumberingAfterBreak="0">
     <w:nsid w:val="33F03CB4"/>
     <w:multiLevelType w:val="multilevel"/>
     <w:tmpl w:val="B5BC618E"/>
@@ -3166,7 +4122,7 @@
       </w:rPr>
     </w:lvl>
   </w:abstractNum>
-  <w:abstractNum w:abstractNumId="9" w15:restartNumberingAfterBreak="0">
+  <w:abstractNum w:abstractNumId="21" w15:restartNumberingAfterBreak="0">
     <w:nsid w:val="4BDA22B5"/>
     <w:multiLevelType w:val="hybridMultilevel"/>
     <w:tmpl w:val="4ED0D110"/>
@@ -3279,7 +4235,233 @@
       </w:rPr>
     </w:lvl>
   </w:abstractNum>
-  <w:abstractNum w:abstractNumId="10" w15:restartNumberingAfterBreak="0">
+  <w:abstractNum w:abstractNumId="22" w15:restartNumberingAfterBreak="0">
+    <w:nsid w:val="507C75F7"/>
+    <w:multiLevelType w:val="hybridMultilevel"/>
+    <w:tmpl w:val="932EE230"/>
+    <w:lvl w:ilvl="0" w:tplc="366646D6">
+      <w:start w:val="1"/>
+      <w:numFmt w:val="bullet"/>
+      <w:lvlText w:val=""/>
+      <w:lvlJc w:val="left"/>
+      <w:pPr>
+        <w:ind w:left="720" w:hanging="360"/>
+      </w:pPr>
+      <w:rPr>
+        <w:rFonts w:ascii="Symbol" w:hAnsi="Symbol" w:hint="default"/>
+      </w:rPr>
+    </w:lvl>
+    <w:lvl w:ilvl="1" w:tplc="04100003" w:tentative="1">
+      <w:start w:val="1"/>
+      <w:numFmt w:val="bullet"/>
+      <w:lvlText w:val="o"/>
+      <w:lvlJc w:val="left"/>
+      <w:pPr>
+        <w:ind w:left="1440" w:hanging="360"/>
+      </w:pPr>
+      <w:rPr>
+        <w:rFonts w:ascii="Courier New" w:hAnsi="Courier New" w:cs="Courier New" w:hint="default"/>
+      </w:rPr>
+    </w:lvl>
+    <w:lvl w:ilvl="2" w:tplc="04100005" w:tentative="1">
+      <w:start w:val="1"/>
+      <w:numFmt w:val="bullet"/>
+      <w:lvlText w:val=""/>
+      <w:lvlJc w:val="left"/>
+      <w:pPr>
+        <w:ind w:left="2160" w:hanging="360"/>
+      </w:pPr>
+      <w:rPr>
+        <w:rFonts w:ascii="Wingdings" w:hAnsi="Wingdings" w:hint="default"/>
+      </w:rPr>
+    </w:lvl>
+    <w:lvl w:ilvl="3" w:tplc="04100001" w:tentative="1">
+      <w:start w:val="1"/>
+      <w:numFmt w:val="bullet"/>
+      <w:lvlText w:val=""/>
+      <w:lvlJc w:val="left"/>
+      <w:pPr>
+        <w:ind w:left="2880" w:hanging="360"/>
+      </w:pPr>
+      <w:rPr>
+        <w:rFonts w:ascii="Symbol" w:hAnsi="Symbol" w:hint="default"/>
+      </w:rPr>
+    </w:lvl>
+    <w:lvl w:ilvl="4" w:tplc="04100003" w:tentative="1">
+      <w:start w:val="1"/>
+      <w:numFmt w:val="bullet"/>
+      <w:lvlText w:val="o"/>
+      <w:lvlJc w:val="left"/>
+      <w:pPr>
+        <w:ind w:left="3600" w:hanging="360"/>
+      </w:pPr>
+      <w:rPr>
+        <w:rFonts w:ascii="Courier New" w:hAnsi="Courier New" w:cs="Courier New" w:hint="default"/>
+      </w:rPr>
+    </w:lvl>
+    <w:lvl w:ilvl="5" w:tplc="04100005" w:tentative="1">
+      <w:start w:val="1"/>
+      <w:numFmt w:val="bullet"/>
+      <w:lvlText w:val=""/>
+      <w:lvlJc w:val="left"/>
+      <w:pPr>
+        <w:ind w:left="4320" w:hanging="360"/>
+      </w:pPr>
+      <w:rPr>
+        <w:rFonts w:ascii="Wingdings" w:hAnsi="Wingdings" w:hint="default"/>
+      </w:rPr>
+    </w:lvl>
+    <w:lvl w:ilvl="6" w:tplc="04100001" w:tentative="1">
+      <w:start w:val="1"/>
+      <w:numFmt w:val="bullet"/>
+      <w:lvlText w:val=""/>
+      <w:lvlJc w:val="left"/>
+      <w:pPr>
+        <w:ind w:left="5040" w:hanging="360"/>
+      </w:pPr>
+      <w:rPr>
+        <w:rFonts w:ascii="Symbol" w:hAnsi="Symbol" w:hint="default"/>
+      </w:rPr>
+    </w:lvl>
+    <w:lvl w:ilvl="7" w:tplc="04100003" w:tentative="1">
+      <w:start w:val="1"/>
+      <w:numFmt w:val="bullet"/>
+      <w:lvlText w:val="o"/>
+      <w:lvlJc w:val="left"/>
+      <w:pPr>
+        <w:ind w:left="5760" w:hanging="360"/>
+      </w:pPr>
+      <w:rPr>
+        <w:rFonts w:ascii="Courier New" w:hAnsi="Courier New" w:cs="Courier New" w:hint="default"/>
+      </w:rPr>
+    </w:lvl>
+    <w:lvl w:ilvl="8" w:tplc="04100005" w:tentative="1">
+      <w:start w:val="1"/>
+      <w:numFmt w:val="bullet"/>
+      <w:lvlText w:val=""/>
+      <w:lvlJc w:val="left"/>
+      <w:pPr>
+        <w:ind w:left="6480" w:hanging="360"/>
+      </w:pPr>
+      <w:rPr>
+        <w:rFonts w:ascii="Wingdings" w:hAnsi="Wingdings" w:hint="default"/>
+      </w:rPr>
+    </w:lvl>
+  </w:abstractNum>
+  <w:abstractNum w:abstractNumId="23" w15:restartNumberingAfterBreak="0">
+    <w:nsid w:val="574E02E9"/>
+    <w:multiLevelType w:val="hybridMultilevel"/>
+    <w:tmpl w:val="B71427DA"/>
+    <w:lvl w:ilvl="0" w:tplc="366646D6">
+      <w:start w:val="1"/>
+      <w:numFmt w:val="bullet"/>
+      <w:lvlText w:val=""/>
+      <w:lvlJc w:val="left"/>
+      <w:pPr>
+        <w:ind w:left="720" w:hanging="360"/>
+      </w:pPr>
+      <w:rPr>
+        <w:rFonts w:ascii="Symbol" w:hAnsi="Symbol" w:hint="default"/>
+      </w:rPr>
+    </w:lvl>
+    <w:lvl w:ilvl="1" w:tplc="04100003" w:tentative="1">
+      <w:start w:val="1"/>
+      <w:numFmt w:val="bullet"/>
+      <w:lvlText w:val="o"/>
+      <w:lvlJc w:val="left"/>
+      <w:pPr>
+        <w:ind w:left="1440" w:hanging="360"/>
+      </w:pPr>
+      <w:rPr>
+        <w:rFonts w:ascii="Courier New" w:hAnsi="Courier New" w:cs="Courier New" w:hint="default"/>
+      </w:rPr>
+    </w:lvl>
+    <w:lvl w:ilvl="2" w:tplc="04100005" w:tentative="1">
+      <w:start w:val="1"/>
+      <w:numFmt w:val="bullet"/>
+      <w:lvlText w:val=""/>
+      <w:lvlJc w:val="left"/>
+      <w:pPr>
+        <w:ind w:left="2160" w:hanging="360"/>
+      </w:pPr>
+      <w:rPr>
+        <w:rFonts w:ascii="Wingdings" w:hAnsi="Wingdings" w:hint="default"/>
+      </w:rPr>
+    </w:lvl>
+    <w:lvl w:ilvl="3" w:tplc="04100001" w:tentative="1">
+      <w:start w:val="1"/>
+      <w:numFmt w:val="bullet"/>
+      <w:lvlText w:val=""/>
+      <w:lvlJc w:val="left"/>
+      <w:pPr>
+        <w:ind w:left="2880" w:hanging="360"/>
+      </w:pPr>
+      <w:rPr>
+        <w:rFonts w:ascii="Symbol" w:hAnsi="Symbol" w:hint="default"/>
+      </w:rPr>
+    </w:lvl>
+    <w:lvl w:ilvl="4" w:tplc="04100003" w:tentative="1">
+      <w:start w:val="1"/>
+      <w:numFmt w:val="bullet"/>
+      <w:lvlText w:val="o"/>
+      <w:lvlJc w:val="left"/>
+      <w:pPr>
+        <w:ind w:left="3600" w:hanging="360"/>
+      </w:pPr>
+      <w:rPr>
+        <w:rFonts w:ascii="Courier New" w:hAnsi="Courier New" w:cs="Courier New" w:hint="default"/>
+      </w:rPr>
+    </w:lvl>
+    <w:lvl w:ilvl="5" w:tplc="04100005" w:tentative="1">
+      <w:start w:val="1"/>
+      <w:numFmt w:val="bullet"/>
+      <w:lvlText w:val=""/>
+      <w:lvlJc w:val="left"/>
+      <w:pPr>
+        <w:ind w:left="4320" w:hanging="360"/>
+      </w:pPr>
+      <w:rPr>
+        <w:rFonts w:ascii="Wingdings" w:hAnsi="Wingdings" w:hint="default"/>
+      </w:rPr>
+    </w:lvl>
+    <w:lvl w:ilvl="6" w:tplc="04100001" w:tentative="1">
+      <w:start w:val="1"/>
+      <w:numFmt w:val="bullet"/>
+      <w:lvlText w:val=""/>
+      <w:lvlJc w:val="left"/>
+      <w:pPr>
+        <w:ind w:left="5040" w:hanging="360"/>
+      </w:pPr>
+      <w:rPr>
+        <w:rFonts w:ascii="Symbol" w:hAnsi="Symbol" w:hint="default"/>
+      </w:rPr>
+    </w:lvl>
+    <w:lvl w:ilvl="7" w:tplc="04100003" w:tentative="1">
+      <w:start w:val="1"/>
+      <w:numFmt w:val="bullet"/>
+      <w:lvlText w:val="o"/>
+      <w:lvlJc w:val="left"/>
+      <w:pPr>
+        <w:ind w:left="5760" w:hanging="360"/>
+      </w:pPr>
+      <w:rPr>
+        <w:rFonts w:ascii="Courier New" w:hAnsi="Courier New" w:cs="Courier New" w:hint="default"/>
+      </w:rPr>
+    </w:lvl>
+    <w:lvl w:ilvl="8" w:tplc="04100005" w:tentative="1">
+      <w:start w:val="1"/>
+      <w:numFmt w:val="bullet"/>
+      <w:lvlText w:val=""/>
+      <w:lvlJc w:val="left"/>
+      <w:pPr>
+        <w:ind w:left="6480" w:hanging="360"/>
+      </w:pPr>
+      <w:rPr>
+        <w:rFonts w:ascii="Wingdings" w:hAnsi="Wingdings" w:hint="default"/>
+      </w:rPr>
+    </w:lvl>
+  </w:abstractNum>
+  <w:abstractNum w:abstractNumId="24" w15:restartNumberingAfterBreak="0">
     <w:nsid w:val="59E620E6"/>
     <w:multiLevelType w:val="multilevel"/>
     <w:tmpl w:val="0FA0BDDC"/>
@@ -3392,7 +4574,120 @@
       </w:rPr>
     </w:lvl>
   </w:abstractNum>
-  <w:abstractNum w:abstractNumId="11" w15:restartNumberingAfterBreak="0">
+  <w:abstractNum w:abstractNumId="25" w15:restartNumberingAfterBreak="0">
+    <w:nsid w:val="635331D0"/>
+    <w:multiLevelType w:val="hybridMultilevel"/>
+    <w:tmpl w:val="CFC69C84"/>
+    <w:lvl w:ilvl="0" w:tplc="366646D6">
+      <w:start w:val="1"/>
+      <w:numFmt w:val="bullet"/>
+      <w:lvlText w:val=""/>
+      <w:lvlJc w:val="left"/>
+      <w:pPr>
+        <w:ind w:left="720" w:hanging="360"/>
+      </w:pPr>
+      <w:rPr>
+        <w:rFonts w:ascii="Symbol" w:hAnsi="Symbol" w:hint="default"/>
+      </w:rPr>
+    </w:lvl>
+    <w:lvl w:ilvl="1" w:tplc="04100003" w:tentative="1">
+      <w:start w:val="1"/>
+      <w:numFmt w:val="bullet"/>
+      <w:lvlText w:val="o"/>
+      <w:lvlJc w:val="left"/>
+      <w:pPr>
+        <w:ind w:left="1440" w:hanging="360"/>
+      </w:pPr>
+      <w:rPr>
+        <w:rFonts w:ascii="Courier New" w:hAnsi="Courier New" w:cs="Courier New" w:hint="default"/>
+      </w:rPr>
+    </w:lvl>
+    <w:lvl w:ilvl="2" w:tplc="04100005" w:tentative="1">
+      <w:start w:val="1"/>
+      <w:numFmt w:val="bullet"/>
+      <w:lvlText w:val=""/>
+      <w:lvlJc w:val="left"/>
+      <w:pPr>
+        <w:ind w:left="2160" w:hanging="360"/>
+      </w:pPr>
+      <w:rPr>
+        <w:rFonts w:ascii="Wingdings" w:hAnsi="Wingdings" w:hint="default"/>
+      </w:rPr>
+    </w:lvl>
+    <w:lvl w:ilvl="3" w:tplc="04100001" w:tentative="1">
+      <w:start w:val="1"/>
+      <w:numFmt w:val="bullet"/>
+      <w:lvlText w:val=""/>
+      <w:lvlJc w:val="left"/>
+      <w:pPr>
+        <w:ind w:left="2880" w:hanging="360"/>
+      </w:pPr>
+      <w:rPr>
+        <w:rFonts w:ascii="Symbol" w:hAnsi="Symbol" w:hint="default"/>
+      </w:rPr>
+    </w:lvl>
+    <w:lvl w:ilvl="4" w:tplc="04100003" w:tentative="1">
+      <w:start w:val="1"/>
+      <w:numFmt w:val="bullet"/>
+      <w:lvlText w:val="o"/>
+      <w:lvlJc w:val="left"/>
+      <w:pPr>
+        <w:ind w:left="3600" w:hanging="360"/>
+      </w:pPr>
+      <w:rPr>
+        <w:rFonts w:ascii="Courier New" w:hAnsi="Courier New" w:cs="Courier New" w:hint="default"/>
+      </w:rPr>
+    </w:lvl>
+    <w:lvl w:ilvl="5" w:tplc="04100005" w:tentative="1">
+      <w:start w:val="1"/>
+      <w:numFmt w:val="bullet"/>
+      <w:lvlText w:val=""/>
+      <w:lvlJc w:val="left"/>
+      <w:pPr>
+        <w:ind w:left="4320" w:hanging="360"/>
+      </w:pPr>
+      <w:rPr>
+        <w:rFonts w:ascii="Wingdings" w:hAnsi="Wingdings" w:hint="default"/>
+      </w:rPr>
+    </w:lvl>
+    <w:lvl w:ilvl="6" w:tplc="04100001" w:tentative="1">
+      <w:start w:val="1"/>
+      <w:numFmt w:val="bullet"/>
+      <w:lvlText w:val=""/>
+      <w:lvlJc w:val="left"/>
+      <w:pPr>
+        <w:ind w:left="5040" w:hanging="360"/>
+      </w:pPr>
+      <w:rPr>
+        <w:rFonts w:ascii="Symbol" w:hAnsi="Symbol" w:hint="default"/>
+      </w:rPr>
+    </w:lvl>
+    <w:lvl w:ilvl="7" w:tplc="04100003" w:tentative="1">
+      <w:start w:val="1"/>
+      <w:numFmt w:val="bullet"/>
+      <w:lvlText w:val="o"/>
+      <w:lvlJc w:val="left"/>
+      <w:pPr>
+        <w:ind w:left="5760" w:hanging="360"/>
+      </w:pPr>
+      <w:rPr>
+        <w:rFonts w:ascii="Courier New" w:hAnsi="Courier New" w:cs="Courier New" w:hint="default"/>
+      </w:rPr>
+    </w:lvl>
+    <w:lvl w:ilvl="8" w:tplc="04100005" w:tentative="1">
+      <w:start w:val="1"/>
+      <w:numFmt w:val="bullet"/>
+      <w:lvlText w:val=""/>
+      <w:lvlJc w:val="left"/>
+      <w:pPr>
+        <w:ind w:left="6480" w:hanging="360"/>
+      </w:pPr>
+      <w:rPr>
+        <w:rFonts w:ascii="Wingdings" w:hAnsi="Wingdings" w:hint="default"/>
+      </w:rPr>
+    </w:lvl>
+  </w:abstractNum>
+  <w:abstractNum w:abstractNumId="26" w15:restartNumberingAfterBreak="0">
     <w:nsid w:val="67D77D43"/>
     <w:multiLevelType w:val="multilevel"/>
     <w:tmpl w:val="0FA0BDDC"/>
@@ -3505,7 +4800,7 @@
       </w:rPr>
     </w:lvl>
   </w:abstractNum>
-  <w:abstractNum w:abstractNumId="12" w15:restartNumberingAfterBreak="0">
+  <w:abstractNum w:abstractNumId="27" w15:restartNumberingAfterBreak="0">
     <w:nsid w:val="6A796BC5"/>
     <w:multiLevelType w:val="multilevel"/>
     <w:tmpl w:val="B5BC618E"/>
@@ -3618,7 +4913,7 @@
       </w:rPr>
     </w:lvl>
   </w:abstractNum>
-  <w:abstractNum w:abstractNumId="13" w15:restartNumberingAfterBreak="0">
+  <w:abstractNum w:abstractNumId="28" w15:restartNumberingAfterBreak="0">
     <w:nsid w:val="7B37534F"/>
     <w:multiLevelType w:val="multilevel"/>
     <w:tmpl w:val="5D9CC528"/>
@@ -3734,73 +5029,118 @@
     </w:lvl>
   </w:abstractNum>
   <w:num w:numId="1">
+    <w:abstractNumId w:val="14"/>
+  </w:num>
+  <w:num w:numId="2">
+    <w:abstractNumId w:val="14"/>
+  </w:num>
+  <w:num w:numId="3">
+    <w:abstractNumId w:val="14"/>
+  </w:num>
+  <w:num w:numId="4">
+    <w:abstractNumId w:val="14"/>
+  </w:num>
+  <w:num w:numId="5">
+    <w:abstractNumId w:val="14"/>
+  </w:num>
+  <w:num w:numId="6">
+    <w:abstractNumId w:val="14"/>
+  </w:num>
+  <w:num w:numId="7">
+    <w:abstractNumId w:val="14"/>
+  </w:num>
+  <w:num w:numId="8">
+    <w:abstractNumId w:val="14"/>
+  </w:num>
+  <w:num w:numId="9">
+    <w:abstractNumId w:val="14"/>
+  </w:num>
+  <w:num w:numId="10">
+    <w:abstractNumId w:val="14"/>
+  </w:num>
+  <w:num w:numId="11">
+    <w:abstractNumId w:val="16"/>
+  </w:num>
+  <w:num w:numId="12">
+    <w:abstractNumId w:val="15"/>
+  </w:num>
+  <w:num w:numId="13">
+    <w:abstractNumId w:val="18"/>
+  </w:num>
+  <w:num w:numId="14">
+    <w:abstractNumId w:val="12"/>
+  </w:num>
+  <w:num w:numId="15">
+    <w:abstractNumId w:val="17"/>
+  </w:num>
+  <w:num w:numId="16">
+    <w:abstractNumId w:val="19"/>
+  </w:num>
+  <w:num w:numId="17">
+    <w:abstractNumId w:val="24"/>
+  </w:num>
+  <w:num w:numId="18">
+    <w:abstractNumId w:val="11"/>
+  </w:num>
+  <w:num w:numId="19">
+    <w:abstractNumId w:val="26"/>
+  </w:num>
+  <w:num w:numId="20">
+    <w:abstractNumId w:val="21"/>
+  </w:num>
+  <w:num w:numId="21">
+    <w:abstractNumId w:val="28"/>
+  </w:num>
+  <w:num w:numId="22">
+    <w:abstractNumId w:val="27"/>
+  </w:num>
+  <w:num w:numId="23">
+    <w:abstractNumId w:val="20"/>
+  </w:num>
+  <w:num w:numId="24">
+    <w:abstractNumId w:val="8"/>
+  </w:num>
+  <w:num w:numId="25">
+    <w:abstractNumId w:val="3"/>
+  </w:num>
+  <w:num w:numId="26">
     <w:abstractNumId w:val="2"/>
   </w:num>
-  <w:num w:numId="2">
-    <w:abstractNumId w:val="2"/>
+  <w:num w:numId="27">
+    <w:abstractNumId w:val="1"/>
   </w:num>
-  <w:num w:numId="3">
-    <w:abstractNumId w:val="2"/>
+  <w:num w:numId="28">
+    <w:abstractNumId w:val="0"/>
   </w:num>
-  <w:num w:numId="4">
-    <w:abstractNumId w:val="2"/>
+  <w:num w:numId="29">
+    <w:abstractNumId w:val="9"/>
   </w:num>
-  <w:num w:numId="5">
-    <w:abstractNumId w:val="2"/>
+  <w:num w:numId="30">
+    <w:abstractNumId w:val="7"/>
   </w:num>
-  <w:num w:numId="6">
-    <w:abstractNumId w:val="2"/>
+  <w:num w:numId="31">
+    <w:abstractNumId w:val="6"/>
   </w:num>
-  <w:num w:numId="7">
-    <w:abstractNumId w:val="2"/>
+  <w:num w:numId="32">
+    <w:abstractNumId w:val="5"/>
   </w:num>
-  <w:num w:numId="8">
-    <w:abstractNumId w:val="2"/>
-  </w:num>
-  <w:num w:numId="9">
-    <w:abstractNumId w:val="2"/>
-  </w:num>
-  <w:num w:numId="10">
-    <w:abstractNumId w:val="2"/>
-  </w:num>
-  <w:num w:numId="11">
+  <w:num w:numId="33">
     <w:abstractNumId w:val="4"/>
   </w:num>
-  <w:num w:numId="12">
-    <w:abstractNumId w:val="3"/>
-  </w:num>
-  <w:num w:numId="13">
-    <w:abstractNumId w:val="6"/>
-  </w:num>
-  <w:num w:numId="14">
-    <w:abstractNumId w:val="1"/>
-  </w:num>
-  <w:num w:numId="15">
-    <w:abstractNumId w:val="5"/>
-  </w:num>
-  <w:num w:numId="16">
-    <w:abstractNumId w:val="7"/>
-  </w:num>
-  <w:num w:numId="17">
+  <w:num w:numId="34">
     <w:abstractNumId w:val="10"/>
   </w:num>
-  <w:num w:numId="18">
-    <w:abstractNumId w:val="0"/>
-  </w:num>
-  <w:num w:numId="19">
-    <w:abstractNumId w:val="11"/>
-  </w:num>
-  <w:num w:numId="20">
-    <w:abstractNumId w:val="9"/>
-  </w:num>
-  <w:num w:numId="21">
+  <w:num w:numId="35">
     <w:abstractNumId w:val="13"/>
   </w:num>
-  <w:num w:numId="22">
-    <w:abstractNumId w:val="12"/>
+  <w:num w:numId="36">
+    <w:abstractNumId w:val="23"/>
   </w:num>
-  <w:num w:numId="23">
-    <w:abstractNumId w:val="8"/>
+  <w:num w:numId="37">
+    <w:abstractNumId w:val="25"/>
+  </w:num>
+  <w:num w:numId="38">
+    <w:abstractNumId w:val="22"/>
   </w:num>
 </w:numbering>
 </file>
@@ -4203,7 +5543,7 @@
   <w:style w:type="paragraph" w:default="1" w:styleId="Normale">
     <w:name w:val="Normal"/>
     <w:qFormat/>
-    <w:rsid w:val="00B15113"/>
+    <w:rsid w:val="009009B1"/>
   </w:style>
   <w:style w:type="paragraph" w:styleId="Titolo1">
     <w:name w:val="heading 1"/>
@@ -4296,7 +5636,6 @@
     <w:next w:val="Normale"/>
     <w:link w:val="Titolo4Carattere"/>
     <w:uiPriority w:val="9"/>
-    <w:semiHidden/>
     <w:unhideWhenUsed/>
     <w:qFormat/>
     <w:rsid w:val="00854C5F"/>
@@ -4325,7 +5664,6 @@
     <w:next w:val="Normale"/>
     <w:link w:val="Titolo5Carattere"/>
     <w:uiPriority w:val="9"/>
-    <w:semiHidden/>
     <w:unhideWhenUsed/>
     <w:qFormat/>
     <w:rsid w:val="00854C5F"/>
@@ -4531,7 +5869,6 @@
     <w:basedOn w:val="Carpredefinitoparagrafo"/>
     <w:link w:val="Titolo4"/>
     <w:uiPriority w:val="9"/>
-    <w:semiHidden/>
     <w:rsid w:val="00854C5F"/>
     <w:rPr>
       <w:rFonts w:asciiTheme="majorHAnsi" w:eastAsiaTheme="majorEastAsia" w:hAnsiTheme="majorHAnsi" w:cstheme="majorBidi"/>
@@ -4547,7 +5884,6 @@
     <w:basedOn w:val="Carpredefinitoparagrafo"/>
     <w:link w:val="Titolo5"/>
     <w:uiPriority w:val="9"/>
-    <w:semiHidden/>
     <w:rsid w:val="00854C5F"/>
     <w:rPr>
       <w:rFonts w:asciiTheme="majorHAnsi" w:eastAsiaTheme="majorEastAsia" w:hAnsiTheme="majorHAnsi" w:cstheme="majorBidi"/>
@@ -5046,6 +6382,30 @@
       <w:szCs w:val="18"/>
     </w:rPr>
   </w:style>
+  <w:style w:type="paragraph" w:customStyle="1" w:styleId="Codice">
+    <w:name w:val="Codice"/>
+    <w:basedOn w:val="Nessunaspaziatura"/>
+    <w:next w:val="Normale"/>
+    <w:autoRedefine/>
+    <w:qFormat/>
+    <w:rsid w:val="00AC267B"/>
+    <w:pPr>
+      <w:jc w:val="both"/>
+    </w:pPr>
+    <w:rPr>
+      <w:b/>
+    </w:rPr>
+  </w:style>
+  <w:style w:type="paragraph" w:customStyle="1" w:styleId="Direttive">
+    <w:name w:val="Direttive"/>
+    <w:basedOn w:val="Codice"/>
+    <w:next w:val="Normale"/>
+    <w:qFormat/>
+    <w:rsid w:val="00AC267B"/>
+    <w:pPr>
+      <w:spacing w:before="120" w:after="120"/>
+    </w:pPr>
+  </w:style>
 </w:styles>
 </file>
 
@@ -5183,19 +6543,19 @@
 
 <file path=word/glossary/fontTable.xml><?xml version="1.0" encoding="utf-8"?>
 <w:fonts xmlns:mc="http://schemas.openxmlformats.org/markup-compatibility/2006" xmlns:r="http://schemas.openxmlformats.org/officeDocument/2006/relationships" xmlns:w="http://schemas.openxmlformats.org/wordprocessingml/2006/main" xmlns:w14="http://schemas.microsoft.com/office/word/2010/wordml" xmlns:w15="http://schemas.microsoft.com/office/word/2012/wordml" xmlns:w16cex="http://schemas.microsoft.com/office/word/2018/wordml/cex" xmlns:w16cid="http://schemas.microsoft.com/office/word/2016/wordml/cid" xmlns:w16="http://schemas.microsoft.com/office/word/2018/wordml" xmlns:w16se="http://schemas.microsoft.com/office/word/2015/wordml/symex" mc:Ignorable="w14 w15 w16se w16cid w16 w16cex">
-  <w:font w:name="Times New Roman">
-    <w:panose1 w:val="02020603050405020304"/>
-    <w:charset w:val="00"/>
-    <w:family w:val="roman"/>
-    <w:pitch w:val="variable"/>
-    <w:sig w:usb0="E0002AFF" w:usb1="C0007843" w:usb2="00000009" w:usb3="00000000" w:csb0="000001FF" w:csb1="00000000"/>
-  </w:font>
   <w:font w:name="Symbol">
     <w:panose1 w:val="05050102010706020507"/>
     <w:charset w:val="02"/>
     <w:family w:val="roman"/>
     <w:pitch w:val="variable"/>
     <w:sig w:usb0="00000000" w:usb1="10000000" w:usb2="00000000" w:usb3="00000000" w:csb0="80000000" w:csb1="00000000"/>
+  </w:font>
+  <w:font w:name="Times New Roman">
+    <w:panose1 w:val="02020603050405020304"/>
+    <w:charset w:val="00"/>
+    <w:family w:val="roman"/>
+    <w:pitch w:val="variable"/>
+    <w:sig w:usb0="E0002EFF" w:usb1="C000785B" w:usb2="00000009" w:usb3="00000000" w:csb0="000001FF" w:csb1="00000000"/>
   </w:font>
   <w:font w:name="Courier New">
     <w:panose1 w:val="02070309020205020404"/>
@@ -5216,14 +6576,14 @@
     <w:charset w:val="00"/>
     <w:family w:val="swiss"/>
     <w:pitch w:val="variable"/>
-    <w:sig w:usb0="E0002AFF" w:usb1="4000ACFF" w:usb2="00000001" w:usb3="00000000" w:csb0="000001FF" w:csb1="00000000"/>
+    <w:sig w:usb0="E4002EFF" w:usb1="C000247B" w:usb2="00000009" w:usb3="00000000" w:csb0="000001FF" w:csb1="00000000"/>
   </w:font>
   <w:font w:name="Calibri Light">
     <w:panose1 w:val="020F0302020204030204"/>
     <w:charset w:val="00"/>
     <w:family w:val="swiss"/>
     <w:pitch w:val="variable"/>
-    <w:sig w:usb0="A0002AEF" w:usb1="4000207B" w:usb2="00000000" w:usb3="00000000" w:csb0="000001FF" w:csb1="00000000"/>
+    <w:sig w:usb0="E4002EFF" w:usb1="C000247B" w:usb2="00000009" w:usb3="00000000" w:csb0="000001FF" w:csb1="00000000"/>
   </w:font>
   <w:font w:name="Segoe UI">
     <w:panose1 w:val="020B0502040204020203"/>
@@ -5258,7 +6618,9 @@
     <w:rsid w:val="00A51D44"/>
     <w:rsid w:val="00A94C2E"/>
     <w:rsid w:val="00B26565"/>
+    <w:rsid w:val="00B6632A"/>
     <w:rsid w:val="00C336DD"/>
+    <w:rsid w:val="00D05BD1"/>
     <w:rsid w:val="00D61791"/>
     <w:rsid w:val="00F210D7"/>
   </w:rsids>
@@ -5725,10 +7087,6 @@
     <w:name w:val="1BB836AC3A0D4A98B5DA49B4F4454976"/>
     <w:rsid w:val="00651124"/>
   </w:style>
-  <w:style w:type="paragraph" w:customStyle="1" w:styleId="6F77A5B6390D4B6AA88717C3272B5F2D">
-    <w:name w:val="6F77A5B6390D4B6AA88717C3272B5F2D"/>
-    <w:rsid w:val="00651124"/>
-  </w:style>
 </w:styles>
 </file>
 

</xml_diff>